<commit_message>
Lan 2 con fix
</commit_message>
<xml_diff>
--- a/BaocaoLTN/BaocaoLTN.docx
+++ b/BaocaoLTN/BaocaoLTN.docx
@@ -4290,6 +4290,1634 @@
         </w:rPr>
       </w:pPr>
     </w:p>
+    <w:p>
+      <w:pPr>
+        <w:rPr>
+          <w:rFonts w:ascii="Consolas" w:hAnsi="Consolas"/>
+          <w:sz w:val="26"/>
+          <w:szCs w:val="26"/>
+        </w:rPr>
+      </w:pPr>
+    </w:p>
+    <w:p>
+      <w:pPr>
+        <w:ind w:left="-284"/>
+        <w:rPr>
+          <w:rFonts w:ascii="Consolas" w:hAnsi="Consolas"/>
+          <w:sz w:val="26"/>
+          <w:szCs w:val="26"/>
+        </w:rPr>
+      </w:pPr>
+      <w:r>
+        <w:rPr>
+          <w:rFonts w:ascii="Times New Roman" w:hAnsi="Times New Roman" w:cs="Times New Roman"/>
+          <w:b/>
+          <w:bCs/>
+          <w:sz w:val="28"/>
+          <w:szCs w:val="28"/>
+        </w:rPr>
+        <w:lastRenderedPageBreak/>
+        <w:t xml:space="preserve">Bai 3: </w:t>
+      </w:r>
+      <w:proofErr w:type="spellStart"/>
+      <w:r>
+        <w:rPr>
+          <w:rFonts w:ascii="Times New Roman" w:hAnsi="Times New Roman" w:cs="Times New Roman"/>
+          <w:b/>
+          <w:bCs/>
+          <w:sz w:val="28"/>
+          <w:szCs w:val="28"/>
+        </w:rPr>
+        <w:t>Cảm</w:t>
+      </w:r>
+      <w:proofErr w:type="spellEnd"/>
+      <w:r>
+        <w:rPr>
+          <w:rFonts w:ascii="Times New Roman" w:hAnsi="Times New Roman" w:cs="Times New Roman"/>
+          <w:b/>
+          <w:bCs/>
+          <w:sz w:val="28"/>
+          <w:szCs w:val="28"/>
+        </w:rPr>
+        <w:t xml:space="preserve"> </w:t>
+      </w:r>
+      <w:proofErr w:type="spellStart"/>
+      <w:r>
+        <w:rPr>
+          <w:rFonts w:ascii="Times New Roman" w:hAnsi="Times New Roman" w:cs="Times New Roman"/>
+          <w:b/>
+          <w:bCs/>
+          <w:sz w:val="28"/>
+          <w:szCs w:val="28"/>
+        </w:rPr>
+        <w:t>biến</w:t>
+      </w:r>
+      <w:proofErr w:type="spellEnd"/>
+      <w:r>
+        <w:rPr>
+          <w:rFonts w:ascii="Times New Roman" w:hAnsi="Times New Roman" w:cs="Times New Roman"/>
+          <w:b/>
+          <w:bCs/>
+          <w:sz w:val="28"/>
+          <w:szCs w:val="28"/>
+        </w:rPr>
+        <w:t xml:space="preserve"> </w:t>
+      </w:r>
+      <w:proofErr w:type="spellStart"/>
+      <w:r>
+        <w:rPr>
+          <w:rFonts w:ascii="Times New Roman" w:hAnsi="Times New Roman" w:cs="Times New Roman"/>
+          <w:b/>
+          <w:bCs/>
+          <w:sz w:val="28"/>
+          <w:szCs w:val="28"/>
+        </w:rPr>
+        <w:t>nhiệt</w:t>
+      </w:r>
+      <w:proofErr w:type="spellEnd"/>
+      <w:r>
+        <w:rPr>
+          <w:rFonts w:ascii="Times New Roman" w:hAnsi="Times New Roman" w:cs="Times New Roman"/>
+          <w:b/>
+          <w:bCs/>
+          <w:sz w:val="28"/>
+          <w:szCs w:val="28"/>
+        </w:rPr>
+        <w:t xml:space="preserve"> </w:t>
+      </w:r>
+      <w:proofErr w:type="spellStart"/>
+      <w:r>
+        <w:rPr>
+          <w:rFonts w:ascii="Times New Roman" w:hAnsi="Times New Roman" w:cs="Times New Roman"/>
+          <w:b/>
+          <w:bCs/>
+          <w:sz w:val="28"/>
+          <w:szCs w:val="28"/>
+        </w:rPr>
+        <w:t>độ</w:t>
+      </w:r>
+      <w:proofErr w:type="spellEnd"/>
+    </w:p>
+    <w:p>
+      <w:pPr>
+        <w:pStyle w:val="ListParagraph"/>
+        <w:numPr>
+          <w:ilvl w:val="0"/>
+          <w:numId w:val="3"/>
+        </w:numPr>
+        <w:ind w:left="0"/>
+        <w:rPr>
+          <w:rFonts w:ascii="Times New Roman" w:hAnsi="Times New Roman" w:cs="Times New Roman"/>
+          <w:b/>
+          <w:bCs/>
+          <w:sz w:val="28"/>
+          <w:szCs w:val="28"/>
+        </w:rPr>
+      </w:pPr>
+      <w:proofErr w:type="spellStart"/>
+      <w:r>
+        <w:rPr>
+          <w:rFonts w:ascii="Times New Roman" w:hAnsi="Times New Roman" w:cs="Times New Roman"/>
+          <w:b/>
+          <w:bCs/>
+          <w:sz w:val="28"/>
+          <w:szCs w:val="28"/>
+        </w:rPr>
+        <w:t>Mô</w:t>
+      </w:r>
+      <w:proofErr w:type="spellEnd"/>
+      <w:r>
+        <w:rPr>
+          <w:rFonts w:ascii="Times New Roman" w:hAnsi="Times New Roman" w:cs="Times New Roman"/>
+          <w:b/>
+          <w:bCs/>
+          <w:sz w:val="28"/>
+          <w:szCs w:val="28"/>
+        </w:rPr>
+        <w:t xml:space="preserve"> </w:t>
+      </w:r>
+      <w:proofErr w:type="spellStart"/>
+      <w:r>
+        <w:rPr>
+          <w:rFonts w:ascii="Times New Roman" w:hAnsi="Times New Roman" w:cs="Times New Roman"/>
+          <w:b/>
+          <w:bCs/>
+          <w:sz w:val="28"/>
+          <w:szCs w:val="28"/>
+        </w:rPr>
+        <w:t>tả</w:t>
+      </w:r>
+      <w:proofErr w:type="spellEnd"/>
+    </w:p>
+    <w:p>
+      <w:pPr>
+        <w:pStyle w:val="ListParagraph"/>
+        <w:spacing w:line="360" w:lineRule="auto"/>
+        <w:ind w:left="0" w:firstLine="709"/>
+        <w:rPr>
+          <w:rFonts w:ascii="Times New Roman" w:hAnsi="Times New Roman" w:cs="Times New Roman"/>
+          <w:sz w:val="26"/>
+          <w:szCs w:val="26"/>
+        </w:rPr>
+      </w:pPr>
+      <w:proofErr w:type="spellStart"/>
+      <w:r>
+        <w:rPr>
+          <w:rFonts w:ascii="Times New Roman" w:hAnsi="Times New Roman" w:cs="Times New Roman"/>
+          <w:sz w:val="26"/>
+          <w:szCs w:val="26"/>
+        </w:rPr>
+        <w:t>Đọc</w:t>
+      </w:r>
+      <w:proofErr w:type="spellEnd"/>
+      <w:r>
+        <w:rPr>
+          <w:rFonts w:ascii="Times New Roman" w:hAnsi="Times New Roman" w:cs="Times New Roman"/>
+          <w:sz w:val="26"/>
+          <w:szCs w:val="26"/>
+        </w:rPr>
+        <w:t xml:space="preserve"> </w:t>
+      </w:r>
+      <w:proofErr w:type="spellStart"/>
+      <w:r>
+        <w:rPr>
+          <w:rFonts w:ascii="Times New Roman" w:hAnsi="Times New Roman" w:cs="Times New Roman"/>
+          <w:sz w:val="26"/>
+          <w:szCs w:val="26"/>
+        </w:rPr>
+        <w:t>nhiệt</w:t>
+      </w:r>
+      <w:proofErr w:type="spellEnd"/>
+      <w:r>
+        <w:rPr>
+          <w:rFonts w:ascii="Times New Roman" w:hAnsi="Times New Roman" w:cs="Times New Roman"/>
+          <w:sz w:val="26"/>
+          <w:szCs w:val="26"/>
+        </w:rPr>
+        <w:t xml:space="preserve"> </w:t>
+      </w:r>
+      <w:proofErr w:type="spellStart"/>
+      <w:r>
+        <w:rPr>
+          <w:rFonts w:ascii="Times New Roman" w:hAnsi="Times New Roman" w:cs="Times New Roman"/>
+          <w:sz w:val="26"/>
+          <w:szCs w:val="26"/>
+        </w:rPr>
+        <w:t>độ</w:t>
+      </w:r>
+      <w:proofErr w:type="spellEnd"/>
+      <w:r>
+        <w:rPr>
+          <w:rFonts w:ascii="Times New Roman" w:hAnsi="Times New Roman" w:cs="Times New Roman"/>
+          <w:sz w:val="26"/>
+          <w:szCs w:val="26"/>
+        </w:rPr>
+        <w:t xml:space="preserve"> </w:t>
+      </w:r>
+      <w:proofErr w:type="spellStart"/>
+      <w:r>
+        <w:rPr>
+          <w:rFonts w:ascii="Times New Roman" w:hAnsi="Times New Roman" w:cs="Times New Roman"/>
+          <w:sz w:val="26"/>
+          <w:szCs w:val="26"/>
+        </w:rPr>
+        <w:t>môi</w:t>
+      </w:r>
+      <w:proofErr w:type="spellEnd"/>
+      <w:r>
+        <w:rPr>
+          <w:rFonts w:ascii="Times New Roman" w:hAnsi="Times New Roman" w:cs="Times New Roman"/>
+          <w:sz w:val="26"/>
+          <w:szCs w:val="26"/>
+        </w:rPr>
+        <w:t xml:space="preserve"> </w:t>
+      </w:r>
+      <w:proofErr w:type="spellStart"/>
+      <w:r>
+        <w:rPr>
+          <w:rFonts w:ascii="Times New Roman" w:hAnsi="Times New Roman" w:cs="Times New Roman"/>
+          <w:sz w:val="26"/>
+          <w:szCs w:val="26"/>
+        </w:rPr>
+        <w:t>trường</w:t>
+      </w:r>
+      <w:proofErr w:type="spellEnd"/>
+      <w:r>
+        <w:rPr>
+          <w:rFonts w:ascii="Times New Roman" w:hAnsi="Times New Roman" w:cs="Times New Roman"/>
+          <w:sz w:val="26"/>
+          <w:szCs w:val="26"/>
+        </w:rPr>
+        <w:t xml:space="preserve"> </w:t>
+      </w:r>
+      <w:proofErr w:type="spellStart"/>
+      <w:r>
+        <w:rPr>
+          <w:rFonts w:ascii="Times New Roman" w:hAnsi="Times New Roman" w:cs="Times New Roman"/>
+          <w:sz w:val="26"/>
+          <w:szCs w:val="26"/>
+        </w:rPr>
+        <w:t>với</w:t>
+      </w:r>
+      <w:proofErr w:type="spellEnd"/>
+      <w:r>
+        <w:rPr>
+          <w:rFonts w:ascii="Times New Roman" w:hAnsi="Times New Roman" w:cs="Times New Roman"/>
+          <w:sz w:val="26"/>
+          <w:szCs w:val="26"/>
+        </w:rPr>
+        <w:t xml:space="preserve"> </w:t>
+      </w:r>
+      <w:proofErr w:type="spellStart"/>
+      <w:r>
+        <w:rPr>
+          <w:rFonts w:ascii="Times New Roman" w:hAnsi="Times New Roman" w:cs="Times New Roman"/>
+          <w:sz w:val="26"/>
+          <w:szCs w:val="26"/>
+        </w:rPr>
+        <w:t>cảm</w:t>
+      </w:r>
+      <w:proofErr w:type="spellEnd"/>
+      <w:r>
+        <w:rPr>
+          <w:rFonts w:ascii="Times New Roman" w:hAnsi="Times New Roman" w:cs="Times New Roman"/>
+          <w:sz w:val="26"/>
+          <w:szCs w:val="26"/>
+        </w:rPr>
+        <w:t xml:space="preserve"> </w:t>
+      </w:r>
+      <w:proofErr w:type="spellStart"/>
+      <w:r>
+        <w:rPr>
+          <w:rFonts w:ascii="Times New Roman" w:hAnsi="Times New Roman" w:cs="Times New Roman"/>
+          <w:sz w:val="26"/>
+          <w:szCs w:val="26"/>
+        </w:rPr>
+        <w:t>biến</w:t>
+      </w:r>
+      <w:proofErr w:type="spellEnd"/>
+      <w:r>
+        <w:rPr>
+          <w:rFonts w:ascii="Times New Roman" w:hAnsi="Times New Roman" w:cs="Times New Roman"/>
+          <w:sz w:val="26"/>
+          <w:szCs w:val="26"/>
+        </w:rPr>
+        <w:t xml:space="preserve"> TMP</w:t>
+      </w:r>
+      <w:proofErr w:type="gramStart"/>
+      <w:r>
+        <w:rPr>
+          <w:rFonts w:ascii="Times New Roman" w:hAnsi="Times New Roman" w:cs="Times New Roman"/>
+          <w:sz w:val="26"/>
+          <w:szCs w:val="26"/>
+        </w:rPr>
+        <w:t>36,khi</w:t>
+      </w:r>
+      <w:proofErr w:type="gramEnd"/>
+      <w:r>
+        <w:rPr>
+          <w:rFonts w:ascii="Times New Roman" w:hAnsi="Times New Roman" w:cs="Times New Roman"/>
+          <w:sz w:val="26"/>
+          <w:szCs w:val="26"/>
+        </w:rPr>
+        <w:t xml:space="preserve"> </w:t>
+      </w:r>
+      <w:proofErr w:type="spellStart"/>
+      <w:r>
+        <w:rPr>
+          <w:rFonts w:ascii="Times New Roman" w:hAnsi="Times New Roman" w:cs="Times New Roman"/>
+          <w:sz w:val="26"/>
+          <w:szCs w:val="26"/>
+        </w:rPr>
+        <w:t>nhiệt</w:t>
+      </w:r>
+      <w:proofErr w:type="spellEnd"/>
+      <w:r>
+        <w:rPr>
+          <w:rFonts w:ascii="Times New Roman" w:hAnsi="Times New Roman" w:cs="Times New Roman"/>
+          <w:sz w:val="26"/>
+          <w:szCs w:val="26"/>
+        </w:rPr>
+        <w:t xml:space="preserve"> </w:t>
+      </w:r>
+      <w:proofErr w:type="spellStart"/>
+      <w:r>
+        <w:rPr>
+          <w:rFonts w:ascii="Times New Roman" w:hAnsi="Times New Roman" w:cs="Times New Roman"/>
+          <w:sz w:val="26"/>
+          <w:szCs w:val="26"/>
+        </w:rPr>
+        <w:t>độ</w:t>
+      </w:r>
+      <w:proofErr w:type="spellEnd"/>
+      <w:r>
+        <w:rPr>
+          <w:rFonts w:ascii="Times New Roman" w:hAnsi="Times New Roman" w:cs="Times New Roman"/>
+          <w:sz w:val="26"/>
+          <w:szCs w:val="26"/>
+        </w:rPr>
+        <w:t xml:space="preserve"> </w:t>
+      </w:r>
+      <w:proofErr w:type="spellStart"/>
+      <w:r>
+        <w:rPr>
+          <w:rFonts w:ascii="Times New Roman" w:hAnsi="Times New Roman" w:cs="Times New Roman"/>
+          <w:sz w:val="26"/>
+          <w:szCs w:val="26"/>
+        </w:rPr>
+        <w:t>quá</w:t>
+      </w:r>
+      <w:proofErr w:type="spellEnd"/>
+      <w:r>
+        <w:rPr>
+          <w:rFonts w:ascii="Times New Roman" w:hAnsi="Times New Roman" w:cs="Times New Roman"/>
+          <w:sz w:val="26"/>
+          <w:szCs w:val="26"/>
+        </w:rPr>
+        <w:t xml:space="preserve"> 37</w:t>
+      </w:r>
+      <w:r>
+        <w:rPr>
+          <w:rFonts w:ascii="Times New Roman" w:hAnsi="Times New Roman" w:cs="Times New Roman"/>
+          <w:sz w:val="26"/>
+          <w:szCs w:val="26"/>
+          <w:vertAlign w:val="superscript"/>
+        </w:rPr>
+        <w:t>0</w:t>
+      </w:r>
+      <w:r>
+        <w:rPr>
+          <w:rFonts w:ascii="Times New Roman" w:hAnsi="Times New Roman" w:cs="Times New Roman"/>
+          <w:sz w:val="26"/>
+          <w:szCs w:val="26"/>
+        </w:rPr>
+        <w:t xml:space="preserve"> </w:t>
+      </w:r>
+      <w:proofErr w:type="spellStart"/>
+      <w:r>
+        <w:rPr>
+          <w:rFonts w:ascii="Times New Roman" w:hAnsi="Times New Roman" w:cs="Times New Roman"/>
+          <w:sz w:val="26"/>
+          <w:szCs w:val="26"/>
+        </w:rPr>
+        <w:t>thì</w:t>
+      </w:r>
+      <w:proofErr w:type="spellEnd"/>
+      <w:r>
+        <w:rPr>
+          <w:rFonts w:ascii="Times New Roman" w:hAnsi="Times New Roman" w:cs="Times New Roman"/>
+          <w:sz w:val="26"/>
+          <w:szCs w:val="26"/>
+        </w:rPr>
+        <w:t xml:space="preserve"> sang Led, Led </w:t>
+      </w:r>
+      <w:proofErr w:type="spellStart"/>
+      <w:r>
+        <w:rPr>
+          <w:rFonts w:ascii="Times New Roman" w:hAnsi="Times New Roman" w:cs="Times New Roman"/>
+          <w:sz w:val="26"/>
+          <w:szCs w:val="26"/>
+        </w:rPr>
+        <w:t>được</w:t>
+      </w:r>
+      <w:proofErr w:type="spellEnd"/>
+      <w:r>
+        <w:rPr>
+          <w:rFonts w:ascii="Times New Roman" w:hAnsi="Times New Roman" w:cs="Times New Roman"/>
+          <w:sz w:val="26"/>
+          <w:szCs w:val="26"/>
+        </w:rPr>
+        <w:t xml:space="preserve"> </w:t>
+      </w:r>
+      <w:proofErr w:type="spellStart"/>
+      <w:r>
+        <w:rPr>
+          <w:rFonts w:ascii="Times New Roman" w:hAnsi="Times New Roman" w:cs="Times New Roman"/>
+          <w:sz w:val="26"/>
+          <w:szCs w:val="26"/>
+        </w:rPr>
+        <w:t>nối</w:t>
+      </w:r>
+      <w:proofErr w:type="spellEnd"/>
+      <w:r>
+        <w:rPr>
+          <w:rFonts w:ascii="Times New Roman" w:hAnsi="Times New Roman" w:cs="Times New Roman"/>
+          <w:sz w:val="26"/>
+          <w:szCs w:val="26"/>
+        </w:rPr>
+        <w:t xml:space="preserve"> </w:t>
+      </w:r>
+      <w:proofErr w:type="spellStart"/>
+      <w:r>
+        <w:rPr>
+          <w:rFonts w:ascii="Times New Roman" w:hAnsi="Times New Roman" w:cs="Times New Roman"/>
+          <w:sz w:val="26"/>
+          <w:szCs w:val="26"/>
+        </w:rPr>
+        <w:t>vào</w:t>
+      </w:r>
+      <w:proofErr w:type="spellEnd"/>
+      <w:r>
+        <w:rPr>
+          <w:rFonts w:ascii="Times New Roman" w:hAnsi="Times New Roman" w:cs="Times New Roman"/>
+          <w:sz w:val="26"/>
+          <w:szCs w:val="26"/>
+        </w:rPr>
+        <w:t xml:space="preserve"> </w:t>
+      </w:r>
+      <w:proofErr w:type="spellStart"/>
+      <w:r>
+        <w:rPr>
+          <w:rFonts w:ascii="Times New Roman" w:hAnsi="Times New Roman" w:cs="Times New Roman"/>
+          <w:sz w:val="26"/>
+          <w:szCs w:val="26"/>
+        </w:rPr>
+        <w:t>cổng</w:t>
+      </w:r>
+      <w:proofErr w:type="spellEnd"/>
+      <w:r>
+        <w:rPr>
+          <w:rFonts w:ascii="Times New Roman" w:hAnsi="Times New Roman" w:cs="Times New Roman"/>
+          <w:sz w:val="26"/>
+          <w:szCs w:val="26"/>
+        </w:rPr>
+        <w:t xml:space="preserve"> (pin 10),TMP(pin A0)</w:t>
+      </w:r>
+    </w:p>
+    <w:p>
+      <w:pPr>
+        <w:pStyle w:val="ListParagraph"/>
+        <w:numPr>
+          <w:ilvl w:val="0"/>
+          <w:numId w:val="3"/>
+        </w:numPr>
+        <w:ind w:left="0"/>
+        <w:rPr>
+          <w:rFonts w:ascii="Times New Roman" w:hAnsi="Times New Roman" w:cs="Times New Roman"/>
+          <w:b/>
+          <w:bCs/>
+          <w:sz w:val="28"/>
+          <w:szCs w:val="28"/>
+        </w:rPr>
+      </w:pPr>
+      <w:proofErr w:type="spellStart"/>
+      <w:r>
+        <w:rPr>
+          <w:rFonts w:ascii="Times New Roman" w:hAnsi="Times New Roman" w:cs="Times New Roman"/>
+          <w:b/>
+          <w:bCs/>
+          <w:sz w:val="28"/>
+          <w:szCs w:val="28"/>
+        </w:rPr>
+        <w:t>Sơ</w:t>
+      </w:r>
+      <w:proofErr w:type="spellEnd"/>
+      <w:r>
+        <w:rPr>
+          <w:rFonts w:ascii="Times New Roman" w:hAnsi="Times New Roman" w:cs="Times New Roman"/>
+          <w:b/>
+          <w:bCs/>
+          <w:sz w:val="28"/>
+          <w:szCs w:val="28"/>
+        </w:rPr>
+        <w:t xml:space="preserve"> </w:t>
+      </w:r>
+      <w:proofErr w:type="spellStart"/>
+      <w:r>
+        <w:rPr>
+          <w:rFonts w:ascii="Times New Roman" w:hAnsi="Times New Roman" w:cs="Times New Roman"/>
+          <w:b/>
+          <w:bCs/>
+          <w:sz w:val="28"/>
+          <w:szCs w:val="28"/>
+        </w:rPr>
+        <w:t>đồ</w:t>
+      </w:r>
+      <w:proofErr w:type="spellEnd"/>
+      <w:r>
+        <w:rPr>
+          <w:rFonts w:ascii="Times New Roman" w:hAnsi="Times New Roman" w:cs="Times New Roman"/>
+          <w:b/>
+          <w:bCs/>
+          <w:sz w:val="28"/>
+          <w:szCs w:val="28"/>
+        </w:rPr>
+        <w:t xml:space="preserve"> </w:t>
+      </w:r>
+      <w:proofErr w:type="spellStart"/>
+      <w:r>
+        <w:rPr>
+          <w:rFonts w:ascii="Times New Roman" w:hAnsi="Times New Roman" w:cs="Times New Roman"/>
+          <w:b/>
+          <w:bCs/>
+          <w:sz w:val="28"/>
+          <w:szCs w:val="28"/>
+        </w:rPr>
+        <w:t>thiết</w:t>
+      </w:r>
+      <w:proofErr w:type="spellEnd"/>
+      <w:r>
+        <w:rPr>
+          <w:rFonts w:ascii="Times New Roman" w:hAnsi="Times New Roman" w:cs="Times New Roman"/>
+          <w:b/>
+          <w:bCs/>
+          <w:sz w:val="28"/>
+          <w:szCs w:val="28"/>
+        </w:rPr>
+        <w:t xml:space="preserve"> </w:t>
+      </w:r>
+      <w:proofErr w:type="spellStart"/>
+      <w:r>
+        <w:rPr>
+          <w:rFonts w:ascii="Times New Roman" w:hAnsi="Times New Roman" w:cs="Times New Roman"/>
+          <w:b/>
+          <w:bCs/>
+          <w:sz w:val="28"/>
+          <w:szCs w:val="28"/>
+        </w:rPr>
+        <w:t>kế</w:t>
+      </w:r>
+      <w:proofErr w:type="spellEnd"/>
+    </w:p>
+    <w:p>
+      <w:pPr>
+        <w:rPr>
+          <w:rFonts w:ascii="Times New Roman" w:hAnsi="Times New Roman" w:cs="Times New Roman"/>
+          <w:b/>
+          <w:bCs/>
+          <w:sz w:val="28"/>
+          <w:szCs w:val="28"/>
+        </w:rPr>
+      </w:pPr>
+      <w:r>
+        <w:rPr>
+          <w:noProof/>
+        </w:rPr>
+        <w:drawing>
+          <wp:anchor distT="0" distB="0" distL="114300" distR="114300" simplePos="0" relativeHeight="251662336" behindDoc="0" locked="0" layoutInCell="1" allowOverlap="1" wp14:anchorId="133F0560" wp14:editId="1A4DB7E4">
+            <wp:simplePos x="0" y="0"/>
+            <wp:positionH relativeFrom="column">
+              <wp:posOffset>300990</wp:posOffset>
+            </wp:positionH>
+            <wp:positionV relativeFrom="paragraph">
+              <wp:posOffset>131445</wp:posOffset>
+            </wp:positionV>
+            <wp:extent cx="4267200" cy="2731770"/>
+            <wp:effectExtent l="0" t="0" r="0" b="0"/>
+            <wp:wrapNone/>
+            <wp:docPr id="3" name="Picture 3"/>
+            <wp:cNvGraphicFramePr>
+              <a:graphicFrameLocks xmlns:a="http://schemas.openxmlformats.org/drawingml/2006/main" noChangeAspect="1"/>
+            </wp:cNvGraphicFramePr>
+            <a:graphic xmlns:a="http://schemas.openxmlformats.org/drawingml/2006/main">
+              <a:graphicData uri="http://schemas.openxmlformats.org/drawingml/2006/picture">
+                <pic:pic xmlns:pic="http://schemas.openxmlformats.org/drawingml/2006/picture">
+                  <pic:nvPicPr>
+                    <pic:cNvPr id="1" name=""/>
+                    <pic:cNvPicPr/>
+                  </pic:nvPicPr>
+                  <pic:blipFill>
+                    <a:blip r:embed="rId10">
+                      <a:extLst>
+                        <a:ext uri="{28A0092B-C50C-407E-A947-70E740481C1C}">
+                          <a14:useLocalDpi xmlns:a14="http://schemas.microsoft.com/office/drawing/2010/main" val="0"/>
+                        </a:ext>
+                      </a:extLst>
+                    </a:blip>
+                    <a:stretch>
+                      <a:fillRect/>
+                    </a:stretch>
+                  </pic:blipFill>
+                  <pic:spPr>
+                    <a:xfrm>
+                      <a:off x="0" y="0"/>
+                      <a:ext cx="4267200" cy="2731770"/>
+                    </a:xfrm>
+                    <a:prstGeom prst="rect">
+                      <a:avLst/>
+                    </a:prstGeom>
+                  </pic:spPr>
+                </pic:pic>
+              </a:graphicData>
+            </a:graphic>
+            <wp14:sizeRelH relativeFrom="page">
+              <wp14:pctWidth>0</wp14:pctWidth>
+            </wp14:sizeRelH>
+            <wp14:sizeRelV relativeFrom="page">
+              <wp14:pctHeight>0</wp14:pctHeight>
+            </wp14:sizeRelV>
+          </wp:anchor>
+        </w:drawing>
+      </w:r>
+    </w:p>
+    <w:p>
+      <w:pPr>
+        <w:rPr>
+          <w:rFonts w:ascii="Times New Roman" w:hAnsi="Times New Roman" w:cs="Times New Roman"/>
+          <w:b/>
+          <w:bCs/>
+          <w:sz w:val="28"/>
+          <w:szCs w:val="28"/>
+        </w:rPr>
+      </w:pPr>
+    </w:p>
+    <w:p>
+      <w:pPr>
+        <w:rPr>
+          <w:rFonts w:ascii="Times New Roman" w:hAnsi="Times New Roman" w:cs="Times New Roman"/>
+          <w:b/>
+          <w:bCs/>
+          <w:sz w:val="28"/>
+          <w:szCs w:val="28"/>
+        </w:rPr>
+      </w:pPr>
+    </w:p>
+    <w:p>
+      <w:pPr>
+        <w:rPr>
+          <w:rFonts w:ascii="Times New Roman" w:hAnsi="Times New Roman" w:cs="Times New Roman"/>
+          <w:b/>
+          <w:bCs/>
+          <w:sz w:val="28"/>
+          <w:szCs w:val="28"/>
+        </w:rPr>
+      </w:pPr>
+    </w:p>
+    <w:p>
+      <w:pPr>
+        <w:rPr>
+          <w:rFonts w:ascii="Times New Roman" w:hAnsi="Times New Roman" w:cs="Times New Roman"/>
+          <w:b/>
+          <w:bCs/>
+          <w:sz w:val="28"/>
+          <w:szCs w:val="28"/>
+        </w:rPr>
+      </w:pPr>
+    </w:p>
+    <w:p>
+      <w:pPr>
+        <w:rPr>
+          <w:rFonts w:ascii="Times New Roman" w:hAnsi="Times New Roman" w:cs="Times New Roman"/>
+          <w:b/>
+          <w:bCs/>
+          <w:sz w:val="28"/>
+          <w:szCs w:val="28"/>
+        </w:rPr>
+      </w:pPr>
+    </w:p>
+    <w:p>
+      <w:pPr>
+        <w:rPr>
+          <w:rFonts w:ascii="Times New Roman" w:hAnsi="Times New Roman" w:cs="Times New Roman"/>
+          <w:b/>
+          <w:bCs/>
+          <w:sz w:val="28"/>
+          <w:szCs w:val="28"/>
+        </w:rPr>
+      </w:pPr>
+    </w:p>
+    <w:p>
+      <w:pPr>
+        <w:rPr>
+          <w:rFonts w:ascii="Times New Roman" w:hAnsi="Times New Roman" w:cs="Times New Roman"/>
+          <w:b/>
+          <w:bCs/>
+          <w:sz w:val="28"/>
+          <w:szCs w:val="28"/>
+        </w:rPr>
+      </w:pPr>
+    </w:p>
+    <w:p>
+      <w:pPr>
+        <w:pStyle w:val="ListParagraph"/>
+        <w:ind w:left="0"/>
+        <w:rPr>
+          <w:rFonts w:ascii="Times New Roman" w:hAnsi="Times New Roman" w:cs="Times New Roman"/>
+          <w:b/>
+          <w:bCs/>
+          <w:sz w:val="28"/>
+          <w:szCs w:val="28"/>
+        </w:rPr>
+      </w:pPr>
+    </w:p>
+    <w:p>
+      <w:pPr>
+        <w:pStyle w:val="ListParagraph"/>
+        <w:ind w:left="0"/>
+        <w:rPr>
+          <w:rFonts w:ascii="Times New Roman" w:hAnsi="Times New Roman" w:cs="Times New Roman"/>
+          <w:b/>
+          <w:bCs/>
+          <w:sz w:val="28"/>
+          <w:szCs w:val="28"/>
+        </w:rPr>
+      </w:pPr>
+    </w:p>
+    <w:p>
+      <w:pPr>
+        <w:pStyle w:val="ListParagraph"/>
+        <w:numPr>
+          <w:ilvl w:val="0"/>
+          <w:numId w:val="3"/>
+        </w:numPr>
+        <w:ind w:left="0"/>
+        <w:rPr>
+          <w:rFonts w:ascii="Times New Roman" w:hAnsi="Times New Roman" w:cs="Times New Roman"/>
+          <w:b/>
+          <w:bCs/>
+          <w:sz w:val="28"/>
+          <w:szCs w:val="28"/>
+        </w:rPr>
+      </w:pPr>
+      <w:proofErr w:type="spellStart"/>
+      <w:r>
+        <w:rPr>
+          <w:rFonts w:ascii="Times New Roman" w:hAnsi="Times New Roman" w:cs="Times New Roman"/>
+          <w:b/>
+          <w:bCs/>
+          <w:sz w:val="28"/>
+          <w:szCs w:val="28"/>
+        </w:rPr>
+        <w:t>Đặc</w:t>
+      </w:r>
+      <w:proofErr w:type="spellEnd"/>
+      <w:r>
+        <w:rPr>
+          <w:rFonts w:ascii="Times New Roman" w:hAnsi="Times New Roman" w:cs="Times New Roman"/>
+          <w:b/>
+          <w:bCs/>
+          <w:sz w:val="28"/>
+          <w:szCs w:val="28"/>
+        </w:rPr>
+        <w:t xml:space="preserve"> </w:t>
+      </w:r>
+      <w:proofErr w:type="spellStart"/>
+      <w:r>
+        <w:rPr>
+          <w:rFonts w:ascii="Times New Roman" w:hAnsi="Times New Roman" w:cs="Times New Roman"/>
+          <w:b/>
+          <w:bCs/>
+          <w:sz w:val="28"/>
+          <w:szCs w:val="28"/>
+        </w:rPr>
+        <w:t>điểm</w:t>
+      </w:r>
+      <w:proofErr w:type="spellEnd"/>
+      <w:r>
+        <w:rPr>
+          <w:rFonts w:ascii="Times New Roman" w:hAnsi="Times New Roman" w:cs="Times New Roman"/>
+          <w:b/>
+          <w:bCs/>
+          <w:sz w:val="28"/>
+          <w:szCs w:val="28"/>
+        </w:rPr>
+        <w:t xml:space="preserve"> </w:t>
+      </w:r>
+      <w:proofErr w:type="spellStart"/>
+      <w:r>
+        <w:rPr>
+          <w:rFonts w:ascii="Times New Roman" w:hAnsi="Times New Roman" w:cs="Times New Roman"/>
+          <w:b/>
+          <w:bCs/>
+          <w:sz w:val="28"/>
+          <w:szCs w:val="28"/>
+        </w:rPr>
+        <w:t>linh</w:t>
+      </w:r>
+      <w:proofErr w:type="spellEnd"/>
+      <w:r>
+        <w:rPr>
+          <w:rFonts w:ascii="Times New Roman" w:hAnsi="Times New Roman" w:cs="Times New Roman"/>
+          <w:b/>
+          <w:bCs/>
+          <w:sz w:val="28"/>
+          <w:szCs w:val="28"/>
+        </w:rPr>
+        <w:t xml:space="preserve"> </w:t>
+      </w:r>
+      <w:proofErr w:type="spellStart"/>
+      <w:r>
+        <w:rPr>
+          <w:rFonts w:ascii="Times New Roman" w:hAnsi="Times New Roman" w:cs="Times New Roman"/>
+          <w:b/>
+          <w:bCs/>
+          <w:sz w:val="28"/>
+          <w:szCs w:val="28"/>
+        </w:rPr>
+        <w:t>kiện</w:t>
+      </w:r>
+      <w:proofErr w:type="spellEnd"/>
+    </w:p>
+    <w:p>
+      <w:pPr>
+        <w:ind w:firstLine="709"/>
+        <w:rPr>
+          <w:rFonts w:ascii="Times New Roman" w:hAnsi="Times New Roman" w:cs="Times New Roman"/>
+          <w:sz w:val="26"/>
+          <w:szCs w:val="26"/>
+        </w:rPr>
+      </w:pPr>
+      <w:proofErr w:type="spellStart"/>
+      <w:r>
+        <w:rPr>
+          <w:rFonts w:ascii="Times New Roman" w:hAnsi="Times New Roman" w:cs="Times New Roman"/>
+          <w:sz w:val="26"/>
+          <w:szCs w:val="26"/>
+        </w:rPr>
+        <w:t>Cảm</w:t>
+      </w:r>
+      <w:proofErr w:type="spellEnd"/>
+      <w:r>
+        <w:rPr>
+          <w:rFonts w:ascii="Times New Roman" w:hAnsi="Times New Roman" w:cs="Times New Roman"/>
+          <w:sz w:val="26"/>
+          <w:szCs w:val="26"/>
+        </w:rPr>
+        <w:t xml:space="preserve"> </w:t>
+      </w:r>
+      <w:proofErr w:type="spellStart"/>
+      <w:r>
+        <w:rPr>
+          <w:rFonts w:ascii="Times New Roman" w:hAnsi="Times New Roman" w:cs="Times New Roman"/>
+          <w:sz w:val="26"/>
+          <w:szCs w:val="26"/>
+        </w:rPr>
+        <w:t>biến</w:t>
+      </w:r>
+      <w:proofErr w:type="spellEnd"/>
+      <w:r>
+        <w:rPr>
+          <w:rFonts w:ascii="Times New Roman" w:hAnsi="Times New Roman" w:cs="Times New Roman"/>
+          <w:sz w:val="26"/>
+          <w:szCs w:val="26"/>
+        </w:rPr>
+        <w:t xml:space="preserve"> TMP 36 </w:t>
+      </w:r>
+      <w:proofErr w:type="spellStart"/>
+      <w:r>
+        <w:rPr>
+          <w:rFonts w:ascii="Times New Roman" w:hAnsi="Times New Roman" w:cs="Times New Roman"/>
+          <w:sz w:val="26"/>
+          <w:szCs w:val="26"/>
+        </w:rPr>
+        <w:t>này</w:t>
+      </w:r>
+      <w:proofErr w:type="spellEnd"/>
+      <w:r>
+        <w:rPr>
+          <w:rFonts w:ascii="Times New Roman" w:hAnsi="Times New Roman" w:cs="Times New Roman"/>
+          <w:sz w:val="26"/>
+          <w:szCs w:val="26"/>
+        </w:rPr>
+        <w:t xml:space="preserve"> </w:t>
+      </w:r>
+      <w:proofErr w:type="spellStart"/>
+      <w:r>
+        <w:rPr>
+          <w:rFonts w:ascii="Times New Roman" w:hAnsi="Times New Roman" w:cs="Times New Roman"/>
+          <w:sz w:val="26"/>
+          <w:szCs w:val="26"/>
+        </w:rPr>
+        <w:t>xuất</w:t>
+      </w:r>
+      <w:proofErr w:type="spellEnd"/>
+      <w:r>
+        <w:rPr>
+          <w:rFonts w:ascii="Times New Roman" w:hAnsi="Times New Roman" w:cs="Times New Roman"/>
+          <w:sz w:val="26"/>
+          <w:szCs w:val="26"/>
+        </w:rPr>
+        <w:t xml:space="preserve"> </w:t>
+      </w:r>
+      <w:proofErr w:type="spellStart"/>
+      <w:r>
+        <w:rPr>
+          <w:rFonts w:ascii="Times New Roman" w:hAnsi="Times New Roman" w:cs="Times New Roman"/>
+          <w:sz w:val="26"/>
+          <w:szCs w:val="26"/>
+        </w:rPr>
+        <w:t>tín</w:t>
+      </w:r>
+      <w:proofErr w:type="spellEnd"/>
+      <w:r>
+        <w:rPr>
+          <w:rFonts w:ascii="Times New Roman" w:hAnsi="Times New Roman" w:cs="Times New Roman"/>
+          <w:sz w:val="26"/>
+          <w:szCs w:val="26"/>
+        </w:rPr>
+        <w:t xml:space="preserve"> </w:t>
+      </w:r>
+      <w:proofErr w:type="spellStart"/>
+      <w:r>
+        <w:rPr>
+          <w:rFonts w:ascii="Times New Roman" w:hAnsi="Times New Roman" w:cs="Times New Roman"/>
+          <w:sz w:val="26"/>
+          <w:szCs w:val="26"/>
+        </w:rPr>
+        <w:t>hiệu</w:t>
+      </w:r>
+      <w:proofErr w:type="spellEnd"/>
+      <w:r>
+        <w:rPr>
+          <w:rFonts w:ascii="Times New Roman" w:hAnsi="Times New Roman" w:cs="Times New Roman"/>
+          <w:sz w:val="26"/>
+          <w:szCs w:val="26"/>
+        </w:rPr>
+        <w:t xml:space="preserve"> </w:t>
+      </w:r>
+      <w:proofErr w:type="spellStart"/>
+      <w:r>
+        <w:rPr>
+          <w:rFonts w:ascii="Times New Roman" w:hAnsi="Times New Roman" w:cs="Times New Roman"/>
+          <w:sz w:val="26"/>
+          <w:szCs w:val="26"/>
+        </w:rPr>
+        <w:t>là</w:t>
+      </w:r>
+      <w:proofErr w:type="spellEnd"/>
+      <w:r>
+        <w:rPr>
+          <w:rFonts w:ascii="Times New Roman" w:hAnsi="Times New Roman" w:cs="Times New Roman"/>
+          <w:sz w:val="26"/>
+          <w:szCs w:val="26"/>
+        </w:rPr>
+        <w:t xml:space="preserve"> </w:t>
+      </w:r>
+      <w:proofErr w:type="spellStart"/>
+      <w:r>
+        <w:rPr>
+          <w:rFonts w:ascii="Times New Roman" w:hAnsi="Times New Roman" w:cs="Times New Roman"/>
+          <w:sz w:val="26"/>
+          <w:szCs w:val="26"/>
+        </w:rPr>
+        <w:t>tín</w:t>
+      </w:r>
+      <w:proofErr w:type="spellEnd"/>
+      <w:r>
+        <w:rPr>
+          <w:rFonts w:ascii="Times New Roman" w:hAnsi="Times New Roman" w:cs="Times New Roman"/>
+          <w:sz w:val="26"/>
+          <w:szCs w:val="26"/>
+        </w:rPr>
+        <w:t xml:space="preserve"> </w:t>
+      </w:r>
+      <w:proofErr w:type="spellStart"/>
+      <w:r>
+        <w:rPr>
+          <w:rFonts w:ascii="Times New Roman" w:hAnsi="Times New Roman" w:cs="Times New Roman"/>
+          <w:sz w:val="26"/>
+          <w:szCs w:val="26"/>
+        </w:rPr>
+        <w:t>hiệu</w:t>
+      </w:r>
+      <w:proofErr w:type="spellEnd"/>
+      <w:r>
+        <w:rPr>
+          <w:rFonts w:ascii="Times New Roman" w:hAnsi="Times New Roman" w:cs="Times New Roman"/>
+          <w:sz w:val="26"/>
+          <w:szCs w:val="26"/>
+        </w:rPr>
+        <w:t xml:space="preserve"> </w:t>
+      </w:r>
+      <w:proofErr w:type="spellStart"/>
+      <w:r>
+        <w:rPr>
+          <w:rFonts w:ascii="Times New Roman" w:hAnsi="Times New Roman" w:cs="Times New Roman"/>
+          <w:sz w:val="26"/>
+          <w:szCs w:val="26"/>
+        </w:rPr>
+        <w:t>điện</w:t>
+      </w:r>
+      <w:proofErr w:type="spellEnd"/>
+      <w:r>
+        <w:rPr>
+          <w:rFonts w:ascii="Times New Roman" w:hAnsi="Times New Roman" w:cs="Times New Roman"/>
+          <w:sz w:val="26"/>
+          <w:szCs w:val="26"/>
+        </w:rPr>
+        <w:t xml:space="preserve"> </w:t>
+      </w:r>
+      <w:proofErr w:type="spellStart"/>
+      <w:r>
+        <w:rPr>
+          <w:rFonts w:ascii="Times New Roman" w:hAnsi="Times New Roman" w:cs="Times New Roman"/>
+          <w:sz w:val="26"/>
+          <w:szCs w:val="26"/>
+        </w:rPr>
+        <w:t>áp</w:t>
+      </w:r>
+      <w:proofErr w:type="spellEnd"/>
+      <w:r>
+        <w:rPr>
+          <w:rFonts w:ascii="Times New Roman" w:hAnsi="Times New Roman" w:cs="Times New Roman"/>
+          <w:sz w:val="26"/>
+          <w:szCs w:val="26"/>
+        </w:rPr>
+        <w:t xml:space="preserve">, </w:t>
+      </w:r>
+      <w:proofErr w:type="spellStart"/>
+      <w:r>
+        <w:rPr>
+          <w:rFonts w:ascii="Times New Roman" w:hAnsi="Times New Roman" w:cs="Times New Roman"/>
+          <w:sz w:val="26"/>
+          <w:szCs w:val="26"/>
+        </w:rPr>
+        <w:t>tín</w:t>
+      </w:r>
+      <w:proofErr w:type="spellEnd"/>
+      <w:r>
+        <w:rPr>
+          <w:rFonts w:ascii="Times New Roman" w:hAnsi="Times New Roman" w:cs="Times New Roman"/>
+          <w:sz w:val="26"/>
+          <w:szCs w:val="26"/>
+        </w:rPr>
+        <w:t xml:space="preserve"> </w:t>
+      </w:r>
+      <w:proofErr w:type="spellStart"/>
+      <w:r>
+        <w:rPr>
+          <w:rFonts w:ascii="Times New Roman" w:hAnsi="Times New Roman" w:cs="Times New Roman"/>
+          <w:sz w:val="26"/>
+          <w:szCs w:val="26"/>
+        </w:rPr>
+        <w:t>hiệu</w:t>
+      </w:r>
+      <w:proofErr w:type="spellEnd"/>
+      <w:r>
+        <w:rPr>
+          <w:rFonts w:ascii="Times New Roman" w:hAnsi="Times New Roman" w:cs="Times New Roman"/>
+          <w:sz w:val="26"/>
+          <w:szCs w:val="26"/>
+        </w:rPr>
+        <w:t xml:space="preserve"> </w:t>
+      </w:r>
+      <w:proofErr w:type="spellStart"/>
+      <w:r>
+        <w:rPr>
+          <w:rFonts w:ascii="Times New Roman" w:hAnsi="Times New Roman" w:cs="Times New Roman"/>
+          <w:sz w:val="26"/>
+          <w:szCs w:val="26"/>
+        </w:rPr>
+        <w:t>này</w:t>
+      </w:r>
+      <w:proofErr w:type="spellEnd"/>
+      <w:r>
+        <w:rPr>
+          <w:rFonts w:ascii="Times New Roman" w:hAnsi="Times New Roman" w:cs="Times New Roman"/>
+          <w:sz w:val="26"/>
+          <w:szCs w:val="26"/>
+        </w:rPr>
+        <w:t xml:space="preserve"> </w:t>
+      </w:r>
+      <w:proofErr w:type="spellStart"/>
+      <w:r>
+        <w:rPr>
+          <w:rFonts w:ascii="Times New Roman" w:hAnsi="Times New Roman" w:cs="Times New Roman"/>
+          <w:sz w:val="26"/>
+          <w:szCs w:val="26"/>
+        </w:rPr>
+        <w:t>tỷ</w:t>
+      </w:r>
+      <w:proofErr w:type="spellEnd"/>
+      <w:r>
+        <w:rPr>
+          <w:rFonts w:ascii="Times New Roman" w:hAnsi="Times New Roman" w:cs="Times New Roman"/>
+          <w:sz w:val="26"/>
+          <w:szCs w:val="26"/>
+        </w:rPr>
+        <w:t xml:space="preserve"> </w:t>
+      </w:r>
+      <w:proofErr w:type="spellStart"/>
+      <w:r>
+        <w:rPr>
+          <w:rFonts w:ascii="Times New Roman" w:hAnsi="Times New Roman" w:cs="Times New Roman"/>
+          <w:sz w:val="26"/>
+          <w:szCs w:val="26"/>
+        </w:rPr>
+        <w:t>lệ</w:t>
+      </w:r>
+      <w:proofErr w:type="spellEnd"/>
+      <w:r>
+        <w:rPr>
+          <w:rFonts w:ascii="Times New Roman" w:hAnsi="Times New Roman" w:cs="Times New Roman"/>
+          <w:sz w:val="26"/>
+          <w:szCs w:val="26"/>
+        </w:rPr>
+        <w:t xml:space="preserve"> </w:t>
+      </w:r>
+      <w:proofErr w:type="spellStart"/>
+      <w:r>
+        <w:rPr>
+          <w:rFonts w:ascii="Times New Roman" w:hAnsi="Times New Roman" w:cs="Times New Roman"/>
+          <w:sz w:val="26"/>
+          <w:szCs w:val="26"/>
+        </w:rPr>
+        <w:t>thuận</w:t>
+      </w:r>
+      <w:proofErr w:type="spellEnd"/>
+      <w:r>
+        <w:rPr>
+          <w:rFonts w:ascii="Times New Roman" w:hAnsi="Times New Roman" w:cs="Times New Roman"/>
+          <w:sz w:val="26"/>
+          <w:szCs w:val="26"/>
+        </w:rPr>
+        <w:t xml:space="preserve"> </w:t>
+      </w:r>
+      <w:proofErr w:type="spellStart"/>
+      <w:r>
+        <w:rPr>
+          <w:rFonts w:ascii="Times New Roman" w:hAnsi="Times New Roman" w:cs="Times New Roman"/>
+          <w:sz w:val="26"/>
+          <w:szCs w:val="26"/>
+        </w:rPr>
+        <w:t>với</w:t>
+      </w:r>
+      <w:proofErr w:type="spellEnd"/>
+      <w:r>
+        <w:rPr>
+          <w:rFonts w:ascii="Times New Roman" w:hAnsi="Times New Roman" w:cs="Times New Roman"/>
+          <w:sz w:val="26"/>
+          <w:szCs w:val="26"/>
+        </w:rPr>
+        <w:t xml:space="preserve"> </w:t>
+      </w:r>
+      <w:proofErr w:type="spellStart"/>
+      <w:r>
+        <w:rPr>
+          <w:rFonts w:ascii="Times New Roman" w:hAnsi="Times New Roman" w:cs="Times New Roman"/>
+          <w:sz w:val="26"/>
+          <w:szCs w:val="26"/>
+        </w:rPr>
+        <w:t>nhiệt</w:t>
+      </w:r>
+      <w:proofErr w:type="spellEnd"/>
+      <w:r>
+        <w:rPr>
+          <w:rFonts w:ascii="Times New Roman" w:hAnsi="Times New Roman" w:cs="Times New Roman"/>
+          <w:sz w:val="26"/>
+          <w:szCs w:val="26"/>
+        </w:rPr>
+        <w:t xml:space="preserve"> </w:t>
+      </w:r>
+      <w:proofErr w:type="spellStart"/>
+      <w:r>
+        <w:rPr>
+          <w:rFonts w:ascii="Times New Roman" w:hAnsi="Times New Roman" w:cs="Times New Roman"/>
+          <w:sz w:val="26"/>
+          <w:szCs w:val="26"/>
+        </w:rPr>
+        <w:t>độ</w:t>
+      </w:r>
+      <w:proofErr w:type="spellEnd"/>
+      <w:r>
+        <w:rPr>
+          <w:rFonts w:ascii="Times New Roman" w:hAnsi="Times New Roman" w:cs="Times New Roman"/>
+          <w:sz w:val="26"/>
+          <w:szCs w:val="26"/>
+        </w:rPr>
+        <w:t xml:space="preserve">. </w:t>
+      </w:r>
+      <w:proofErr w:type="spellStart"/>
+      <w:r>
+        <w:rPr>
+          <w:rFonts w:ascii="Times New Roman" w:hAnsi="Times New Roman" w:cs="Times New Roman"/>
+          <w:sz w:val="26"/>
+          <w:szCs w:val="26"/>
+        </w:rPr>
+        <w:t>Cứ</w:t>
+      </w:r>
+      <w:proofErr w:type="spellEnd"/>
+      <w:r>
+        <w:rPr>
+          <w:rFonts w:ascii="Times New Roman" w:hAnsi="Times New Roman" w:cs="Times New Roman"/>
+          <w:sz w:val="26"/>
+          <w:szCs w:val="26"/>
+        </w:rPr>
+        <w:t xml:space="preserve"> 10mV </w:t>
+      </w:r>
+      <w:proofErr w:type="spellStart"/>
+      <w:r>
+        <w:rPr>
+          <w:rFonts w:ascii="Times New Roman" w:hAnsi="Times New Roman" w:cs="Times New Roman"/>
+          <w:sz w:val="26"/>
+          <w:szCs w:val="26"/>
+        </w:rPr>
+        <w:t>tương</w:t>
+      </w:r>
+      <w:proofErr w:type="spellEnd"/>
+      <w:r>
+        <w:rPr>
+          <w:rFonts w:ascii="Times New Roman" w:hAnsi="Times New Roman" w:cs="Times New Roman"/>
+          <w:sz w:val="26"/>
+          <w:szCs w:val="26"/>
+        </w:rPr>
+        <w:t xml:space="preserve"> </w:t>
+      </w:r>
+      <w:proofErr w:type="spellStart"/>
+      <w:r>
+        <w:rPr>
+          <w:rFonts w:ascii="Times New Roman" w:hAnsi="Times New Roman" w:cs="Times New Roman"/>
+          <w:sz w:val="26"/>
+          <w:szCs w:val="26"/>
+        </w:rPr>
+        <w:t>đương</w:t>
+      </w:r>
+      <w:proofErr w:type="spellEnd"/>
+      <w:r>
+        <w:rPr>
+          <w:rFonts w:ascii="Times New Roman" w:hAnsi="Times New Roman" w:cs="Times New Roman"/>
+          <w:sz w:val="26"/>
+          <w:szCs w:val="26"/>
+        </w:rPr>
+        <w:t xml:space="preserve"> </w:t>
+      </w:r>
+      <w:proofErr w:type="spellStart"/>
+      <w:r>
+        <w:rPr>
+          <w:rFonts w:ascii="Times New Roman" w:hAnsi="Times New Roman" w:cs="Times New Roman"/>
+          <w:sz w:val="26"/>
+          <w:szCs w:val="26"/>
+        </w:rPr>
+        <w:t>với</w:t>
+      </w:r>
+      <w:proofErr w:type="spellEnd"/>
+      <w:r>
+        <w:rPr>
+          <w:rFonts w:ascii="Times New Roman" w:hAnsi="Times New Roman" w:cs="Times New Roman"/>
+          <w:sz w:val="26"/>
+          <w:szCs w:val="26"/>
+        </w:rPr>
+        <w:t xml:space="preserve"> 1 </w:t>
+      </w:r>
+      <w:proofErr w:type="spellStart"/>
+      <w:r>
+        <w:rPr>
+          <w:rFonts w:ascii="Times New Roman" w:hAnsi="Times New Roman" w:cs="Times New Roman"/>
+          <w:sz w:val="26"/>
+          <w:szCs w:val="26"/>
+        </w:rPr>
+        <w:t>độ</w:t>
+      </w:r>
+      <w:proofErr w:type="spellEnd"/>
+      <w:r>
+        <w:rPr>
+          <w:rFonts w:ascii="Times New Roman" w:hAnsi="Times New Roman" w:cs="Times New Roman"/>
+          <w:sz w:val="26"/>
+          <w:szCs w:val="26"/>
+        </w:rPr>
+        <w:t xml:space="preserve"> C, </w:t>
+      </w:r>
+      <w:proofErr w:type="spellStart"/>
+      <w:r>
+        <w:rPr>
+          <w:rFonts w:ascii="Times New Roman" w:hAnsi="Times New Roman" w:cs="Times New Roman"/>
+          <w:sz w:val="26"/>
+          <w:szCs w:val="26"/>
+        </w:rPr>
+        <w:t>nó</w:t>
+      </w:r>
+      <w:proofErr w:type="spellEnd"/>
+      <w:r>
+        <w:rPr>
+          <w:rFonts w:ascii="Times New Roman" w:hAnsi="Times New Roman" w:cs="Times New Roman"/>
+          <w:sz w:val="26"/>
+          <w:szCs w:val="26"/>
+        </w:rPr>
+        <w:t xml:space="preserve"> </w:t>
+      </w:r>
+      <w:proofErr w:type="spellStart"/>
+      <w:r>
+        <w:rPr>
+          <w:rFonts w:ascii="Times New Roman" w:hAnsi="Times New Roman" w:cs="Times New Roman"/>
+          <w:sz w:val="26"/>
+          <w:szCs w:val="26"/>
+        </w:rPr>
+        <w:t>có</w:t>
+      </w:r>
+      <w:proofErr w:type="spellEnd"/>
+      <w:r>
+        <w:rPr>
+          <w:rFonts w:ascii="Times New Roman" w:hAnsi="Times New Roman" w:cs="Times New Roman"/>
+          <w:sz w:val="26"/>
+          <w:szCs w:val="26"/>
+        </w:rPr>
+        <w:t xml:space="preserve"> </w:t>
+      </w:r>
+      <w:proofErr w:type="spellStart"/>
+      <w:r>
+        <w:rPr>
+          <w:rFonts w:ascii="Times New Roman" w:hAnsi="Times New Roman" w:cs="Times New Roman"/>
+          <w:sz w:val="26"/>
+          <w:szCs w:val="26"/>
+        </w:rPr>
+        <w:t>thể</w:t>
+      </w:r>
+      <w:proofErr w:type="spellEnd"/>
+      <w:r>
+        <w:rPr>
+          <w:rFonts w:ascii="Times New Roman" w:hAnsi="Times New Roman" w:cs="Times New Roman"/>
+          <w:sz w:val="26"/>
+          <w:szCs w:val="26"/>
+        </w:rPr>
+        <w:t xml:space="preserve"> </w:t>
+      </w:r>
+      <w:proofErr w:type="spellStart"/>
+      <w:r>
+        <w:rPr>
+          <w:rFonts w:ascii="Times New Roman" w:hAnsi="Times New Roman" w:cs="Times New Roman"/>
+          <w:sz w:val="26"/>
+          <w:szCs w:val="26"/>
+        </w:rPr>
+        <w:t>đo</w:t>
+      </w:r>
+      <w:proofErr w:type="spellEnd"/>
+      <w:r>
+        <w:rPr>
+          <w:rFonts w:ascii="Times New Roman" w:hAnsi="Times New Roman" w:cs="Times New Roman"/>
+          <w:sz w:val="26"/>
+          <w:szCs w:val="26"/>
+        </w:rPr>
+        <w:t xml:space="preserve"> </w:t>
+      </w:r>
+      <w:proofErr w:type="spellStart"/>
+      <w:r>
+        <w:rPr>
+          <w:rFonts w:ascii="Times New Roman" w:hAnsi="Times New Roman" w:cs="Times New Roman"/>
+          <w:sz w:val="26"/>
+          <w:szCs w:val="26"/>
+        </w:rPr>
+        <w:t>được</w:t>
+      </w:r>
+      <w:proofErr w:type="spellEnd"/>
+      <w:r>
+        <w:rPr>
+          <w:rFonts w:ascii="Times New Roman" w:hAnsi="Times New Roman" w:cs="Times New Roman"/>
+          <w:sz w:val="26"/>
+          <w:szCs w:val="26"/>
+        </w:rPr>
+        <w:t xml:space="preserve"> </w:t>
+      </w:r>
+      <w:proofErr w:type="spellStart"/>
+      <w:r>
+        <w:rPr>
+          <w:rFonts w:ascii="Times New Roman" w:hAnsi="Times New Roman" w:cs="Times New Roman"/>
+          <w:sz w:val="26"/>
+          <w:szCs w:val="26"/>
+        </w:rPr>
+        <w:t>nhiệt</w:t>
+      </w:r>
+      <w:proofErr w:type="spellEnd"/>
+      <w:r>
+        <w:rPr>
+          <w:rFonts w:ascii="Times New Roman" w:hAnsi="Times New Roman" w:cs="Times New Roman"/>
+          <w:sz w:val="26"/>
+          <w:szCs w:val="26"/>
+        </w:rPr>
+        <w:t xml:space="preserve"> </w:t>
+      </w:r>
+      <w:proofErr w:type="spellStart"/>
+      <w:r>
+        <w:rPr>
+          <w:rFonts w:ascii="Times New Roman" w:hAnsi="Times New Roman" w:cs="Times New Roman"/>
+          <w:sz w:val="26"/>
+          <w:szCs w:val="26"/>
+        </w:rPr>
+        <w:t>độ</w:t>
+      </w:r>
+      <w:proofErr w:type="spellEnd"/>
+      <w:r>
+        <w:rPr>
+          <w:rFonts w:ascii="Times New Roman" w:hAnsi="Times New Roman" w:cs="Times New Roman"/>
+          <w:sz w:val="26"/>
+          <w:szCs w:val="26"/>
+        </w:rPr>
+        <w:t xml:space="preserve"> </w:t>
+      </w:r>
+      <w:proofErr w:type="spellStart"/>
+      <w:r>
+        <w:rPr>
+          <w:rFonts w:ascii="Times New Roman" w:hAnsi="Times New Roman" w:cs="Times New Roman"/>
+          <w:sz w:val="26"/>
+          <w:szCs w:val="26"/>
+        </w:rPr>
+        <w:t>từ</w:t>
+      </w:r>
+      <w:proofErr w:type="spellEnd"/>
+      <w:r>
+        <w:rPr>
+          <w:rFonts w:ascii="Times New Roman" w:hAnsi="Times New Roman" w:cs="Times New Roman"/>
+          <w:sz w:val="26"/>
+          <w:szCs w:val="26"/>
+        </w:rPr>
+        <w:t xml:space="preserve"> -40 ==&gt;125 </w:t>
+      </w:r>
+      <w:proofErr w:type="spellStart"/>
+      <w:r>
+        <w:rPr>
+          <w:rFonts w:ascii="Times New Roman" w:hAnsi="Times New Roman" w:cs="Times New Roman"/>
+          <w:sz w:val="26"/>
+          <w:szCs w:val="26"/>
+        </w:rPr>
+        <w:t>độ</w:t>
+      </w:r>
+      <w:proofErr w:type="spellEnd"/>
+      <w:r>
+        <w:rPr>
+          <w:rFonts w:ascii="Times New Roman" w:hAnsi="Times New Roman" w:cs="Times New Roman"/>
+          <w:sz w:val="26"/>
+          <w:szCs w:val="26"/>
+        </w:rPr>
+        <w:t xml:space="preserve"> C</w:t>
+      </w:r>
+    </w:p>
+    <w:p>
+      <w:pPr>
+        <w:pStyle w:val="ListParagraph"/>
+        <w:numPr>
+          <w:ilvl w:val="0"/>
+          <w:numId w:val="3"/>
+        </w:numPr>
+        <w:ind w:left="0"/>
+        <w:rPr>
+          <w:rFonts w:ascii="Times New Roman" w:hAnsi="Times New Roman" w:cs="Times New Roman"/>
+          <w:b/>
+          <w:bCs/>
+          <w:sz w:val="28"/>
+          <w:szCs w:val="28"/>
+        </w:rPr>
+      </w:pPr>
+      <w:proofErr w:type="spellStart"/>
+      <w:r>
+        <w:rPr>
+          <w:rFonts w:ascii="Times New Roman" w:hAnsi="Times New Roman" w:cs="Times New Roman"/>
+          <w:b/>
+          <w:bCs/>
+          <w:sz w:val="28"/>
+          <w:szCs w:val="28"/>
+        </w:rPr>
+        <w:t>Mã</w:t>
+      </w:r>
+      <w:proofErr w:type="spellEnd"/>
+      <w:r>
+        <w:rPr>
+          <w:rFonts w:ascii="Times New Roman" w:hAnsi="Times New Roman" w:cs="Times New Roman"/>
+          <w:b/>
+          <w:bCs/>
+          <w:sz w:val="28"/>
+          <w:szCs w:val="28"/>
+        </w:rPr>
+        <w:t xml:space="preserve"> </w:t>
+      </w:r>
+      <w:proofErr w:type="spellStart"/>
+      <w:r>
+        <w:rPr>
+          <w:rFonts w:ascii="Times New Roman" w:hAnsi="Times New Roman" w:cs="Times New Roman"/>
+          <w:b/>
+          <w:bCs/>
+          <w:sz w:val="28"/>
+          <w:szCs w:val="28"/>
+        </w:rPr>
+        <w:t>lệnh</w:t>
+      </w:r>
+      <w:proofErr w:type="spellEnd"/>
+      <w:r>
+        <w:rPr>
+          <w:rFonts w:ascii="Times New Roman" w:hAnsi="Times New Roman" w:cs="Times New Roman"/>
+          <w:b/>
+          <w:bCs/>
+          <w:sz w:val="28"/>
+          <w:szCs w:val="28"/>
+        </w:rPr>
+        <w:t xml:space="preserve"> </w:t>
+      </w:r>
+      <w:proofErr w:type="spellStart"/>
+      <w:r>
+        <w:rPr>
+          <w:rFonts w:ascii="Times New Roman" w:hAnsi="Times New Roman" w:cs="Times New Roman"/>
+          <w:b/>
+          <w:bCs/>
+          <w:sz w:val="28"/>
+          <w:szCs w:val="28"/>
+        </w:rPr>
+        <w:t>chính</w:t>
+      </w:r>
+      <w:proofErr w:type="spellEnd"/>
+    </w:p>
+    <w:p>
+      <w:pPr>
+        <w:pStyle w:val="ListParagraph"/>
+        <w:rPr>
+          <w:rFonts w:ascii="Times New Roman" w:hAnsi="Times New Roman" w:cs="Times New Roman"/>
+          <w:b/>
+          <w:bCs/>
+          <w:sz w:val="28"/>
+          <w:szCs w:val="28"/>
+        </w:rPr>
+      </w:pPr>
+      <w:r>
+        <w:rPr>
+          <w:rFonts w:ascii="Times New Roman" w:hAnsi="Times New Roman" w:cs="Times New Roman"/>
+          <w:b/>
+          <w:bCs/>
+          <w:noProof/>
+          <w:sz w:val="28"/>
+          <w:szCs w:val="28"/>
+        </w:rPr>
+        <w:drawing>
+          <wp:anchor distT="0" distB="0" distL="114300" distR="114300" simplePos="0" relativeHeight="251663360" behindDoc="0" locked="0" layoutInCell="1" allowOverlap="1" wp14:anchorId="33CB1ABB" wp14:editId="7E7331EC">
+            <wp:simplePos x="0" y="0"/>
+            <wp:positionH relativeFrom="column">
+              <wp:posOffset>348615</wp:posOffset>
+            </wp:positionH>
+            <wp:positionV relativeFrom="paragraph">
+              <wp:posOffset>243840</wp:posOffset>
+            </wp:positionV>
+            <wp:extent cx="4133215" cy="2646045"/>
+            <wp:effectExtent l="0" t="0" r="635" b="1905"/>
+            <wp:wrapNone/>
+            <wp:docPr id="8" name="Picture 8"/>
+            <wp:cNvGraphicFramePr>
+              <a:graphicFrameLocks xmlns:a="http://schemas.openxmlformats.org/drawingml/2006/main" noChangeAspect="1"/>
+            </wp:cNvGraphicFramePr>
+            <a:graphic xmlns:a="http://schemas.openxmlformats.org/drawingml/2006/main">
+              <a:graphicData uri="http://schemas.openxmlformats.org/drawingml/2006/picture">
+                <pic:pic xmlns:pic="http://schemas.openxmlformats.org/drawingml/2006/picture">
+                  <pic:nvPicPr>
+                    <pic:cNvPr id="0" name="Picture 3"/>
+                    <pic:cNvPicPr>
+                      <a:picLocks noChangeAspect="1" noChangeArrowheads="1"/>
+                    </pic:cNvPicPr>
+                  </pic:nvPicPr>
+                  <pic:blipFill>
+                    <a:blip r:embed="rId11">
+                      <a:extLst>
+                        <a:ext uri="{28A0092B-C50C-407E-A947-70E740481C1C}">
+                          <a14:useLocalDpi xmlns:a14="http://schemas.microsoft.com/office/drawing/2010/main" val="0"/>
+                        </a:ext>
+                      </a:extLst>
+                    </a:blip>
+                    <a:srcRect/>
+                    <a:stretch>
+                      <a:fillRect/>
+                    </a:stretch>
+                  </pic:blipFill>
+                  <pic:spPr bwMode="auto">
+                    <a:xfrm>
+                      <a:off x="0" y="0"/>
+                      <a:ext cx="4133215" cy="2646045"/>
+                    </a:xfrm>
+                    <a:prstGeom prst="rect">
+                      <a:avLst/>
+                    </a:prstGeom>
+                    <a:noFill/>
+                  </pic:spPr>
+                </pic:pic>
+              </a:graphicData>
+            </a:graphic>
+          </wp:anchor>
+        </w:drawing>
+      </w:r>
+    </w:p>
     <w:sectPr>
       <w:pgSz w:w="11906" w:h="16838" w:code="9"/>
       <w:pgMar w:top="1134" w:right="1134" w:bottom="1134" w:left="1701" w:header="720" w:footer="720" w:gutter="0"/>
@@ -4422,6 +6050,95 @@
     </w:lvl>
   </w:abstractNum>
   <w:abstractNum w:abstractNumId="1" w15:restartNumberingAfterBreak="0">
+    <w:nsid w:val="3D9B1398"/>
+    <w:multiLevelType w:val="hybridMultilevel"/>
+    <w:tmpl w:val="00563B72"/>
+    <w:lvl w:ilvl="0" w:tplc="0409000F">
+      <w:start w:val="1"/>
+      <w:numFmt w:val="decimal"/>
+      <w:lvlText w:val="%1."/>
+      <w:lvlJc w:val="left"/>
+      <w:pPr>
+        <w:ind w:left="720" w:hanging="360"/>
+      </w:pPr>
+      <w:rPr>
+        <w:rFonts w:hint="default"/>
+      </w:rPr>
+    </w:lvl>
+    <w:lvl w:ilvl="1" w:tplc="04090019" w:tentative="1">
+      <w:start w:val="1"/>
+      <w:numFmt w:val="lowerLetter"/>
+      <w:lvlText w:val="%2."/>
+      <w:lvlJc w:val="left"/>
+      <w:pPr>
+        <w:ind w:left="1440" w:hanging="360"/>
+      </w:pPr>
+    </w:lvl>
+    <w:lvl w:ilvl="2" w:tplc="0409001B" w:tentative="1">
+      <w:start w:val="1"/>
+      <w:numFmt w:val="lowerRoman"/>
+      <w:lvlText w:val="%3."/>
+      <w:lvlJc w:val="right"/>
+      <w:pPr>
+        <w:ind w:left="2160" w:hanging="180"/>
+      </w:pPr>
+    </w:lvl>
+    <w:lvl w:ilvl="3" w:tplc="0409000F" w:tentative="1">
+      <w:start w:val="1"/>
+      <w:numFmt w:val="decimal"/>
+      <w:lvlText w:val="%4."/>
+      <w:lvlJc w:val="left"/>
+      <w:pPr>
+        <w:ind w:left="2880" w:hanging="360"/>
+      </w:pPr>
+    </w:lvl>
+    <w:lvl w:ilvl="4" w:tplc="04090019" w:tentative="1">
+      <w:start w:val="1"/>
+      <w:numFmt w:val="lowerLetter"/>
+      <w:lvlText w:val="%5."/>
+      <w:lvlJc w:val="left"/>
+      <w:pPr>
+        <w:ind w:left="3600" w:hanging="360"/>
+      </w:pPr>
+    </w:lvl>
+    <w:lvl w:ilvl="5" w:tplc="0409001B" w:tentative="1">
+      <w:start w:val="1"/>
+      <w:numFmt w:val="lowerRoman"/>
+      <w:lvlText w:val="%6."/>
+      <w:lvlJc w:val="right"/>
+      <w:pPr>
+        <w:ind w:left="4320" w:hanging="180"/>
+      </w:pPr>
+    </w:lvl>
+    <w:lvl w:ilvl="6" w:tplc="0409000F" w:tentative="1">
+      <w:start w:val="1"/>
+      <w:numFmt w:val="decimal"/>
+      <w:lvlText w:val="%7."/>
+      <w:lvlJc w:val="left"/>
+      <w:pPr>
+        <w:ind w:left="5040" w:hanging="360"/>
+      </w:pPr>
+    </w:lvl>
+    <w:lvl w:ilvl="7" w:tplc="04090019" w:tentative="1">
+      <w:start w:val="1"/>
+      <w:numFmt w:val="lowerLetter"/>
+      <w:lvlText w:val="%8."/>
+      <w:lvlJc w:val="left"/>
+      <w:pPr>
+        <w:ind w:left="5760" w:hanging="360"/>
+      </w:pPr>
+    </w:lvl>
+    <w:lvl w:ilvl="8" w:tplc="0409001B" w:tentative="1">
+      <w:start w:val="1"/>
+      <w:numFmt w:val="lowerRoman"/>
+      <w:lvlText w:val="%9."/>
+      <w:lvlJc w:val="right"/>
+      <w:pPr>
+        <w:ind w:left="6480" w:hanging="180"/>
+      </w:pPr>
+    </w:lvl>
+  </w:abstractNum>
+  <w:abstractNum w:abstractNumId="2" w15:restartNumberingAfterBreak="0">
     <w:nsid w:val="6D4676BF"/>
     <w:multiLevelType w:val="hybridMultilevel"/>
     <w:tmpl w:val="88E8A820"/>
@@ -4535,10 +6252,13 @@
     </w:lvl>
   </w:abstractNum>
   <w:num w:numId="1">
-    <w:abstractNumId w:val="1"/>
+    <w:abstractNumId w:val="2"/>
   </w:num>
   <w:num w:numId="2">
     <w:abstractNumId w:val="0"/>
+  </w:num>
+  <w:num w:numId="3">
+    <w:abstractNumId w:val="1"/>
   </w:num>
 </w:numbering>
 </file>
@@ -4666,6 +6386,7 @@
     <w:lsdException w:name="HTML Sample" w:semiHidden="1" w:unhideWhenUsed="1"/>
     <w:lsdException w:name="HTML Typewriter" w:semiHidden="1" w:unhideWhenUsed="1"/>
     <w:lsdException w:name="HTML Variable" w:semiHidden="1" w:unhideWhenUsed="1"/>
+    <w:lsdException w:name="Normal Table" w:semiHidden="1" w:unhideWhenUsed="1"/>
     <w:lsdException w:name="annotation subject" w:semiHidden="1" w:unhideWhenUsed="1"/>
     <w:lsdException w:name="No List" w:semiHidden="1" w:unhideWhenUsed="1"/>
     <w:lsdException w:name="Outline List 1" w:semiHidden="1" w:unhideWhenUsed="1"/>
@@ -4712,8 +6433,10 @@
     <w:lsdException w:name="Table Subtle 2" w:semiHidden="1" w:unhideWhenUsed="1"/>
     <w:lsdException w:name="Table Web 1" w:semiHidden="1" w:unhideWhenUsed="1"/>
     <w:lsdException w:name="Table Web 2" w:semiHidden="1" w:unhideWhenUsed="1"/>
+    <w:lsdException w:name="Table Web 3" w:semiHidden="1" w:unhideWhenUsed="1"/>
     <w:lsdException w:name="Balloon Text" w:semiHidden="1" w:unhideWhenUsed="1"/>
     <w:lsdException w:name="Table Grid" w:uiPriority="39"/>
+    <w:lsdException w:name="Table Theme" w:semiHidden="1" w:unhideWhenUsed="1"/>
     <w:lsdException w:name="Placeholder Text" w:semiHidden="1"/>
     <w:lsdException w:name="No Spacing" w:uiPriority="1" w:qFormat="1"/>
     <w:lsdException w:name="Light Shading" w:uiPriority="60"/>
@@ -4942,6 +6665,7 @@
   <w:style w:type="character" w:default="1" w:styleId="DefaultParagraphFont">
     <w:name w:val="Default Paragraph Font"/>
     <w:uiPriority w:val="1"/>
+    <w:semiHidden/>
     <w:unhideWhenUsed/>
   </w:style>
   <w:style w:type="table" w:default="1" w:styleId="TableNormal">
@@ -4994,6 +6718,16 @@
       <w:ind w:left="720"/>
       <w:contextualSpacing/>
     </w:pPr>
+  </w:style>
+  <w:style w:type="character" w:styleId="PlaceholderText">
+    <w:name w:val="Placeholder Text"/>
+    <w:basedOn w:val="DefaultParagraphFont"/>
+    <w:uiPriority w:val="99"/>
+    <w:semiHidden/>
+    <w:rsid w:val="00320EA8"/>
+    <w:rPr>
+      <w:color w:val="808080"/>
+    </w:rPr>
   </w:style>
 </w:styles>
 </file>

</xml_diff>